<commit_message>
use '{{ organization }}'
</commit_message>
<xml_diff>
--- a/docx/AR.docx
+++ b/docx/AR.docx
@@ -191,7 +191,7 @@
         <w:pStyle w:val="FirstParagraph"/>
       </w:pPr>
       <w:r>
-        <w:t xml:space="preserve">LINCS does not collect or maintain PII and therefore does not directly address this</w:t>
+        <w:t xml:space="preserve">{{ organization_name }} does not collect or maintain PII and therefore does not directly address this</w:t>
       </w:r>
       <w:r>
         <w:t xml:space="preserve"> </w:t>
@@ -299,7 +299,7 @@
         <w:pStyle w:val="FirstParagraph"/>
       </w:pPr>
       <w:r>
-        <w:t xml:space="preserve">LINCS does not collect or maintain PII and therefore does not directly address this</w:t>
+        <w:t xml:space="preserve">{{ organization_name }} does not collect or maintain PII and therefore does not directly address this</w:t>
       </w:r>
       <w:r>
         <w:t xml:space="preserve"> </w:t>
@@ -365,7 +365,7 @@
         <w:pStyle w:val="FirstParagraph"/>
       </w:pPr>
       <w:r>
-        <w:t xml:space="preserve">LINCS does not collect or maintain PII and therefore does not directly address this</w:t>
+        <w:t xml:space="preserve">{{ organization_name }} does not collect or maintain PII and therefore does not directly address this</w:t>
       </w:r>
       <w:r>
         <w:t xml:space="preserve"> </w:t>
@@ -419,7 +419,7 @@
         <w:pStyle w:val="FirstParagraph"/>
       </w:pPr>
       <w:r>
-        <w:t xml:space="preserve">LINCS does not collect or maintain PII and therefore does not directly address this</w:t>
+        <w:t xml:space="preserve">{{ organization_name }} does not collect or maintain PII and therefore does not directly address this</w:t>
       </w:r>
       <w:r>
         <w:t xml:space="preserve"> </w:t>
@@ -551,7 +551,7 @@
         <w:pStyle w:val="FirstParagraph"/>
       </w:pPr>
       <w:r>
-        <w:t xml:space="preserve">LINCS does not collect or maintain PII and therefore does not directly address this</w:t>
+        <w:t xml:space="preserve">{{ organization_name }} does not collect or maintain PII and therefore does not directly address this</w:t>
       </w:r>
       <w:r>
         <w:t xml:space="preserve"> </w:t>
@@ -635,7 +635,7 @@
         <w:pStyle w:val="FirstParagraph"/>
       </w:pPr>
       <w:r>
-        <w:t xml:space="preserve">LINCS does not collect or maintain PII and therefore does not directly address this</w:t>
+        <w:t xml:space="preserve">{{ organization_name }} does not collect or maintain PII and therefore does not directly address this</w:t>
       </w:r>
       <w:r>
         <w:t xml:space="preserve"> </w:t>
@@ -677,7 +677,7 @@
         <w:pStyle w:val="FirstParagraph"/>
       </w:pPr>
       <w:r>
-        <w:t xml:space="preserve">LINCS does not collect or maintain PII and therefore does not directly address this</w:t>
+        <w:t xml:space="preserve">{{ organization_name }} does not collect or maintain PII and therefore does not directly address this</w:t>
       </w:r>
       <w:r>
         <w:t xml:space="preserve"> </w:t>
@@ -791,7 +791,7 @@
         <w:pStyle w:val="FirstParagraph"/>
       </w:pPr>
       <w:r>
-        <w:t xml:space="preserve">LINCS does not collect or maintain PII and therefore does not directly address this</w:t>
+        <w:t xml:space="preserve">{{ organization_name }} does not collect or maintain PII and therefore does not directly address this</w:t>
       </w:r>
       <w:r>
         <w:t xml:space="preserve"> </w:t>

</xml_diff>